<commit_message>
update 10 pg wip
</commit_message>
<xml_diff>
--- a/Documentation/Marketing/TenPager/CQ Ten Pager Pitch.docx
+++ b/Documentation/Marketing/TenPager/CQ Ten Pager Pitch.docx
@@ -15,13 +15,13 @@
           <w:noProof/>
         </w:rPr>
         <w:drawing>
-          <wp:anchor distT="114300" distB="114300" distL="114300" distR="114300" simplePos="0" relativeHeight="251659264" behindDoc="0" locked="0" layoutInCell="1" hidden="0" allowOverlap="1" wp14:anchorId="00FA1554" wp14:editId="39FF76FE">
+          <wp:anchor distT="114300" distB="114300" distL="114300" distR="114300" simplePos="0" relativeHeight="251659264" behindDoc="0" locked="0" layoutInCell="1" hidden="0" allowOverlap="1" wp14:anchorId="00FA1554" wp14:editId="7DBB6BAC">
             <wp:simplePos x="0" y="0"/>
             <wp:positionH relativeFrom="margin">
               <wp:align>center</wp:align>
             </wp:positionH>
             <wp:positionV relativeFrom="margin">
-              <wp:posOffset>-478790</wp:posOffset>
+              <wp:posOffset>2561590</wp:posOffset>
             </wp:positionV>
             <wp:extent cx="1187768" cy="1187768"/>
             <wp:effectExtent l="0" t="0" r="0" b="0"/>
@@ -63,9 +63,17 @@
           <w:noProof/>
         </w:rPr>
         <w:drawing>
-          <wp:inline distT="0" distB="0" distL="0" distR="0" wp14:anchorId="1E8B659A" wp14:editId="3D80719F">
+          <wp:anchor distT="0" distB="0" distL="114300" distR="114300" simplePos="0" relativeHeight="251676672" behindDoc="0" locked="0" layoutInCell="1" allowOverlap="1" wp14:anchorId="1E8B659A" wp14:editId="20044847">
+            <wp:simplePos x="0" y="0"/>
+            <wp:positionH relativeFrom="margin">
+              <wp:align>center</wp:align>
+            </wp:positionH>
+            <wp:positionV relativeFrom="page">
+              <wp:posOffset>548640</wp:posOffset>
+            </wp:positionV>
             <wp:extent cx="5854700" cy="3289300"/>
             <wp:effectExtent l="0" t="0" r="0" b="0"/>
+            <wp:wrapTopAndBottom/>
             <wp:docPr id="1854636937" name="Picture 1"/>
             <wp:cNvGraphicFramePr>
               <a:graphicFrameLocks xmlns:a="http://schemas.openxmlformats.org/drawingml/2006/main" noChangeAspect="1"/>
@@ -108,9 +116,25 @@
                 </pic:pic>
               </a:graphicData>
             </a:graphic>
-          </wp:inline>
+          </wp:anchor>
         </w:drawing>
       </w:r>
+    </w:p>
+    <w:p>
+      <w:pPr>
+        <w:jc w:val="center"/>
+      </w:pPr>
+    </w:p>
+    <w:p/>
+    <w:p>
+      <w:pPr>
+        <w:jc w:val="center"/>
+      </w:pPr>
+    </w:p>
+    <w:p>
+      <w:pPr>
+        <w:jc w:val="center"/>
+      </w:pPr>
     </w:p>
     <w:p>
       <w:pPr>
@@ -189,7 +213,6 @@
       </w:r>
     </w:p>
     <w:p/>
-    <w:p/>
     <w:p>
       <w:pPr>
         <w:jc w:val="center"/>
@@ -207,18 +230,12 @@
         </w:rPr>
         <w:t>COMING SPRING OF 2024…</w:t>
       </w:r>
-    </w:p>
-    <w:p>
-      <w:bookmarkStart w:id="0" w:name="_6vu2x0v57p9p" w:colFirst="0" w:colLast="0"/>
-      <w:bookmarkEnd w:id="0"/>
-    </w:p>
-    <w:p>
       <w:r>
         <w:rPr>
           <w:noProof/>
         </w:rPr>
         <w:drawing>
-          <wp:anchor distT="114300" distB="114300" distL="114300" distR="114300" simplePos="0" relativeHeight="251658240" behindDoc="0" locked="0" layoutInCell="1" hidden="0" allowOverlap="1" wp14:anchorId="1C0A511B" wp14:editId="498EBB1F">
+          <wp:anchor distT="114300" distB="114300" distL="114300" distR="114300" simplePos="0" relativeHeight="251658240" behindDoc="0" locked="0" layoutInCell="1" hidden="0" allowOverlap="1" wp14:anchorId="1C0A511B" wp14:editId="0D6C0995">
             <wp:simplePos x="0" y="0"/>
             <wp:positionH relativeFrom="margin">
               <wp:align>center</wp:align>
@@ -261,16 +278,11 @@
           </wp:anchor>
         </w:drawing>
       </w:r>
-      <w:r>
-        <w:br w:type="page"/>
-      </w:r>
     </w:p>
     <w:p>
       <w:pPr>
         <w:pStyle w:val="Heading2"/>
       </w:pPr>
-      <w:bookmarkStart w:id="1" w:name="_laadwa9ntioa" w:colFirst="0" w:colLast="0"/>
-      <w:bookmarkEnd w:id="1"/>
       <w:r>
         <w:lastRenderedPageBreak/>
         <w:t>GAME OUTLINE</w:t>
@@ -435,25 +447,7 @@
           <w:sz w:val="40"/>
           <w:szCs w:val="40"/>
         </w:rPr>
-        <w:t xml:space="preserve">, the player must first make their way through the fields surrounding Bunnyville as they fight monsters and talk to various characters. </w:t>
-      </w:r>
-      <w:proofErr w:type="gramStart"/>
-      <w:r>
-        <w:rPr>
-          <w:rFonts w:ascii="BlackChancery" w:hAnsi="BlackChancery"/>
-          <w:sz w:val="40"/>
-          <w:szCs w:val="40"/>
-        </w:rPr>
-        <w:t>Soon</w:t>
-      </w:r>
-      <w:proofErr w:type="gramEnd"/>
-      <w:r>
-        <w:rPr>
-          <w:rFonts w:ascii="BlackChancery" w:hAnsi="BlackChancery"/>
-          <w:sz w:val="40"/>
-          <w:szCs w:val="40"/>
-        </w:rPr>
-        <w:t xml:space="preserve"> however, they will roam the twisted forest paths and the desert plains as they seek the source of the curse. Finally, the player will venture beneath Bunnyville, into the ancient ruins of the previous kingdom… what dark secrets will they find there?</w:t>
+        <w:t>, the player must first make their way through the fields surrounding Bunnyville as they fight monsters and talk to various characters. Soon however, they will roam the twisted forest paths and the desert plains as they seek the source of the curse. Finally, the player will venture beneath Bunnyville, into the ancient ruins of the previous kingdom… what dark secrets will they find there?</w:t>
       </w:r>
     </w:p>
     <w:p>
@@ -838,8 +832,8 @@
           <w:szCs w:val="32"/>
         </w:rPr>
       </w:pPr>
-      <w:bookmarkStart w:id="2" w:name="_qnm2maszq8lt" w:colFirst="0" w:colLast="0"/>
-      <w:bookmarkEnd w:id="2"/>
+      <w:bookmarkStart w:id="0" w:name="_qnm2maszq8lt" w:colFirst="0" w:colLast="0"/>
+      <w:bookmarkEnd w:id="0"/>
       <w:r>
         <w:br w:type="page"/>
       </w:r>
@@ -1131,8 +1125,8 @@
           <w:szCs w:val="36"/>
         </w:rPr>
       </w:pPr>
-      <w:bookmarkStart w:id="3" w:name="_b8uyeu4jr3ag" w:colFirst="0" w:colLast="0"/>
-      <w:bookmarkEnd w:id="3"/>
+      <w:bookmarkStart w:id="1" w:name="_b8uyeu4jr3ag" w:colFirst="0" w:colLast="0"/>
+      <w:bookmarkEnd w:id="1"/>
       <w:r>
         <w:rPr>
           <w:rFonts w:ascii="BlackChancery" w:hAnsi="BlackChancery"/>
@@ -2124,8 +2118,8 @@
       <w:pPr>
         <w:pStyle w:val="Heading2"/>
       </w:pPr>
-      <w:bookmarkStart w:id="4" w:name="_cswd8juex9iu" w:colFirst="0" w:colLast="0"/>
-      <w:bookmarkEnd w:id="4"/>
+      <w:bookmarkStart w:id="2" w:name="_cswd8juex9iu" w:colFirst="0" w:colLast="0"/>
+      <w:bookmarkEnd w:id="2"/>
       <w:r>
         <w:rPr>
           <w:noProof/>
@@ -2134,7 +2128,7 @@
         </w:rPr>
         <w:lastRenderedPageBreak/>
         <w:drawing>
-          <wp:anchor distT="0" distB="0" distL="114300" distR="114300" simplePos="0" relativeHeight="251672576" behindDoc="1" locked="0" layoutInCell="1" allowOverlap="1" wp14:anchorId="7754EF0B" wp14:editId="7DE1FAD7">
+          <wp:anchor distT="0" distB="0" distL="114300" distR="114300" simplePos="0" relativeHeight="251672576" behindDoc="1" locked="0" layoutInCell="1" allowOverlap="1" wp14:anchorId="7754EF0B" wp14:editId="6EB8D761">
             <wp:simplePos x="0" y="0"/>
             <wp:positionH relativeFrom="column">
               <wp:posOffset>4871720</wp:posOffset>
@@ -2336,16 +2330,14 @@
         </w:rPr>
         <w:t xml:space="preserve"> Bunnyville and the surrounding areas to find the cause of the terrible curse. Players will explore grasslands, </w:t>
       </w:r>
-      <w:proofErr w:type="gramStart"/>
-      <w:r>
-        <w:rPr>
-          <w:rFonts w:ascii="BlackChancery" w:hAnsi="BlackChancery"/>
-          <w:sz w:val="32"/>
-          <w:szCs w:val="32"/>
-        </w:rPr>
-        <w:t>deserts</w:t>
-      </w:r>
-      <w:proofErr w:type="gramEnd"/>
+      <w:r>
+        <w:rPr>
+          <w:rFonts w:ascii="BlackChancery" w:hAnsi="BlackChancery"/>
+          <w:sz w:val="32"/>
+          <w:szCs w:val="32"/>
+        </w:rPr>
+        <w:t>deserts,</w:t>
+      </w:r>
       <w:r>
         <w:rPr>
           <w:rFonts w:ascii="BlackChancery" w:hAnsi="BlackChancery"/>
@@ -2395,8 +2387,8 @@
           <w:szCs w:val="32"/>
         </w:rPr>
       </w:pPr>
-      <w:bookmarkStart w:id="5" w:name="_7qhlkolvlz8g" w:colFirst="0" w:colLast="0"/>
-      <w:bookmarkEnd w:id="5"/>
+      <w:bookmarkStart w:id="3" w:name="_7qhlkolvlz8g" w:colFirst="0" w:colLast="0"/>
+      <w:bookmarkEnd w:id="3"/>
       <w:r>
         <w:rPr>
           <w:rFonts w:ascii="BlackChancery" w:hAnsi="BlackChancery"/>
@@ -2562,7 +2554,39 @@
           <w:sz w:val="32"/>
           <w:szCs w:val="32"/>
         </w:rPr>
-        <w:t xml:space="preserve">Bunnyville is a city that lives in constant denial. The land is barren, dozens of townspeople turned crazed monsters, and the worst part is, nobody seems to know how to stop the curse causing it all! It’s up to you to piece together the pieces of how the tragedy started and how to put an end to it once and for all. </w:t>
+        <w:t xml:space="preserve">Bunnyville is a </w:t>
+      </w:r>
+      <w:r>
+        <w:rPr>
+          <w:rFonts w:ascii="BlackChancery" w:hAnsi="BlackChancery"/>
+          <w:sz w:val="32"/>
+          <w:szCs w:val="32"/>
+        </w:rPr>
+        <w:t>village</w:t>
+      </w:r>
+      <w:r>
+        <w:rPr>
+          <w:rFonts w:ascii="BlackChancery" w:hAnsi="BlackChancery"/>
+          <w:sz w:val="32"/>
+          <w:szCs w:val="32"/>
+        </w:rPr>
+        <w:t xml:space="preserve"> that lives in constant denial. The land is </w:t>
+      </w:r>
+      <w:r>
+        <w:rPr>
+          <w:rFonts w:ascii="BlackChancery" w:hAnsi="BlackChancery"/>
+          <w:sz w:val="32"/>
+          <w:szCs w:val="32"/>
+        </w:rPr>
+        <w:t>mutated</w:t>
+      </w:r>
+      <w:r>
+        <w:rPr>
+          <w:rFonts w:ascii="BlackChancery" w:hAnsi="BlackChancery"/>
+          <w:sz w:val="32"/>
+          <w:szCs w:val="32"/>
+        </w:rPr>
+        <w:t xml:space="preserve">, dozens of townspeople turned crazed monsters, and the worst part is, nobody seems to know how to stop the curse causing it all! It’s up to you to piece together the pieces of how the tragedy started and how to put an end to it once and for all. </w:t>
       </w:r>
       <w:r>
         <w:rPr>
@@ -2627,25 +2651,7 @@
           <w:sz w:val="36"/>
           <w:szCs w:val="36"/>
         </w:rPr>
-        <w:t xml:space="preserve">After years of slow descent into corruption, the citizens of Bunnyville are on their last rope. Soon, there will be nothing left of the happy village Bunnyville used to be. Can you save them from </w:t>
-      </w:r>
-      <w:proofErr w:type="gramStart"/>
-      <w:r>
-        <w:rPr>
-          <w:rFonts w:ascii="BlackChancery" w:hAnsi="BlackChancery"/>
-          <w:sz w:val="36"/>
-          <w:szCs w:val="36"/>
-        </w:rPr>
-        <w:t>the mutation</w:t>
-      </w:r>
-      <w:proofErr w:type="gramEnd"/>
-      <w:r>
-        <w:rPr>
-          <w:rFonts w:ascii="BlackChancery" w:hAnsi="BlackChancery"/>
-          <w:sz w:val="36"/>
-          <w:szCs w:val="36"/>
-        </w:rPr>
-        <w:t xml:space="preserve"> and madness before it’s too late?</w:t>
+        <w:t>After years of slow descent into corruption, the citizens of Bunnyville are on their last rope. Soon, there will be nothing left of the happy village Bunnyville used to be. Can you save them from the mutation and madness before it’s too late?</w:t>
       </w:r>
     </w:p>
     <w:p>
@@ -2758,7 +2764,7 @@
           <w:szCs w:val="36"/>
         </w:rPr>
         <w:drawing>
-          <wp:inline distT="0" distB="0" distL="0" distR="0" wp14:anchorId="6B711D4C" wp14:editId="530E98B8">
+          <wp:inline distT="0" distB="0" distL="0" distR="0" wp14:anchorId="6B711D4C" wp14:editId="68E6863E">
             <wp:extent cx="493777" cy="496825"/>
             <wp:effectExtent l="0" t="0" r="1905" b="0"/>
             <wp:docPr id="62375938" name="Picture 8" descr="A rock with a black background&#10;&#10;Description automatically generated"/>
@@ -2953,36 +2959,32 @@
           <w:sz w:val="36"/>
           <w:szCs w:val="36"/>
         </w:rPr>
-        <w:t xml:space="preserve"> nature of Bunnyville. Things </w:t>
-      </w:r>
-      <w:proofErr w:type="gramStart"/>
-      <w:r>
-        <w:rPr>
-          <w:rFonts w:ascii="BlackChancery" w:hAnsi="BlackChancery"/>
-          <w:sz w:val="36"/>
-          <w:szCs w:val="36"/>
-        </w:rPr>
-        <w:t>definitely don’t</w:t>
-      </w:r>
-      <w:proofErr w:type="gramEnd"/>
-      <w:r>
-        <w:rPr>
-          <w:rFonts w:ascii="BlackChancery" w:hAnsi="BlackChancery"/>
-          <w:sz w:val="36"/>
-          <w:szCs w:val="36"/>
-        </w:rPr>
-        <w:t xml:space="preserve"> seem right at first ,but they don’t just outright fall apart either. You have to slowly peel back the </w:t>
-      </w:r>
-      <w:proofErr w:type="gramStart"/>
-      <w:r>
-        <w:rPr>
-          <w:rFonts w:ascii="BlackChancery" w:hAnsi="BlackChancery"/>
-          <w:sz w:val="36"/>
-          <w:szCs w:val="36"/>
-        </w:rPr>
-        <w:t>ever haunting</w:t>
-      </w:r>
-      <w:proofErr w:type="gramEnd"/>
+        <w:t xml:space="preserve"> nature of Bunnyville. Things definitely don’t seem right at first,</w:t>
+      </w:r>
+      <w:r>
+        <w:rPr>
+          <w:rFonts w:ascii="BlackChancery" w:hAnsi="BlackChancery"/>
+          <w:sz w:val="36"/>
+          <w:szCs w:val="36"/>
+        </w:rPr>
+        <w:t xml:space="preserve"> </w:t>
+      </w:r>
+      <w:r>
+        <w:rPr>
+          <w:rFonts w:ascii="BlackChancery" w:hAnsi="BlackChancery"/>
+          <w:sz w:val="36"/>
+          <w:szCs w:val="36"/>
+        </w:rPr>
+        <w:t xml:space="preserve">but they don’t just outright fall apart either. You have to slowly peel back the </w:t>
+      </w:r>
+      <w:r>
+        <w:rPr>
+          <w:rFonts w:ascii="BlackChancery" w:hAnsi="BlackChancery"/>
+          <w:sz w:val="36"/>
+          <w:szCs w:val="36"/>
+        </w:rPr>
+        <w:t>ever-haunting</w:t>
+      </w:r>
       <w:r>
         <w:rPr>
           <w:rFonts w:ascii="BlackChancery" w:hAnsi="BlackChancery"/>
@@ -2993,8 +2995,8 @@
       </w:r>
     </w:p>
     <w:p>
-      <w:bookmarkStart w:id="6" w:name="_yn1imubt1zyg" w:colFirst="0" w:colLast="0"/>
-      <w:bookmarkEnd w:id="6"/>
+      <w:bookmarkStart w:id="4" w:name="_yn1imubt1zyg" w:colFirst="0" w:colLast="0"/>
+      <w:bookmarkEnd w:id="4"/>
     </w:p>
     <w:p>
       <w:pPr>
@@ -3202,8 +3204,8 @@
       <w:pPr>
         <w:pStyle w:val="Heading2"/>
       </w:pPr>
-      <w:bookmarkStart w:id="7" w:name="_51dkln4cei36" w:colFirst="0" w:colLast="0"/>
-      <w:bookmarkEnd w:id="7"/>
+      <w:bookmarkStart w:id="5" w:name="_51dkln4cei36" w:colFirst="0" w:colLast="0"/>
+      <w:bookmarkEnd w:id="5"/>
       <w:r>
         <w:rPr>
           <w:noProof/>
@@ -3375,8 +3377,8 @@
       <w:pPr>
         <w:pStyle w:val="Heading2"/>
       </w:pPr>
-      <w:bookmarkStart w:id="8" w:name="_bqcgd2eebdyw" w:colFirst="0" w:colLast="0"/>
-      <w:bookmarkEnd w:id="8"/>
+      <w:bookmarkStart w:id="6" w:name="_bqcgd2eebdyw" w:colFirst="0" w:colLast="0"/>
+      <w:bookmarkEnd w:id="6"/>
       <w:r>
         <w:t>Bonus content such as DLC expansions will be sold after the game’s release, to expand on the story of Carrot Quest and provide new gameplay experiences.</w:t>
       </w:r>
@@ -3525,23 +3527,13 @@
         </w:rPr>
         <w:t xml:space="preserve"> purchase </w:t>
       </w:r>
-      <w:proofErr w:type="gramStart"/>
       <w:r>
         <w:rPr>
           <w:rFonts w:ascii="BlackChancery" w:hAnsi="BlackChancery"/>
           <w:sz w:val="34"/>
           <w:szCs w:val="34"/>
         </w:rPr>
-        <w:t>of</w:t>
-      </w:r>
-      <w:proofErr w:type="gramEnd"/>
-      <w:r>
-        <w:rPr>
-          <w:rFonts w:ascii="BlackChancery" w:hAnsi="BlackChancery"/>
-          <w:sz w:val="34"/>
-          <w:szCs w:val="34"/>
-        </w:rPr>
-        <w:t xml:space="preserve"> </w:t>
+        <w:t xml:space="preserve">of </w:t>
       </w:r>
       <w:r>
         <w:rPr>
@@ -3730,25 +3722,7 @@
           <w:sz w:val="34"/>
           <w:szCs w:val="34"/>
         </w:rPr>
-        <w:t xml:space="preserve">, </w:t>
-      </w:r>
-      <w:proofErr w:type="gramStart"/>
-      <w:r>
-        <w:rPr>
-          <w:rFonts w:ascii="BlackChancery" w:hAnsi="BlackChancery"/>
-          <w:sz w:val="34"/>
-          <w:szCs w:val="34"/>
-        </w:rPr>
-        <w:t>as</w:t>
-      </w:r>
-      <w:proofErr w:type="gramEnd"/>
-      <w:r>
-        <w:rPr>
-          <w:rFonts w:ascii="BlackChancery" w:hAnsi="BlackChancery"/>
-          <w:sz w:val="34"/>
-          <w:szCs w:val="34"/>
-        </w:rPr>
-        <w:t xml:space="preserve"> a relatively cheap price for a full adventure experience, with </w:t>
+        <w:t xml:space="preserve">, as a relatively cheap price for a full adventure experience, with </w:t>
       </w:r>
       <w:proofErr w:type="spellStart"/>
       <w:r>

</xml_diff>